<commit_message>
Korrekturen Prototype Perspective Wall & Schlussfolgerung
</commit_message>
<xml_diff>
--- a/doc/03_Technischer_Bericht_Teil_2/04_Entwurf/PrototypePerspectiveWall.docx
+++ b/doc/03_Technischer_Bericht_Teil_2/04_Entwurf/PrototypePerspectiveWall.docx
@@ -72,19 +72,11 @@
                   </w:rPr>
                   <w:t xml:space="preserve"> </w:t>
                 </w:r>
-                <w:proofErr w:type="spellStart"/>
                 <w:r>
                   <w:rPr>
                     <w:color w:val="4F4F59"/>
                   </w:rPr>
-                  <w:t>Treichler</w:t>
-                </w:r>
-                <w:proofErr w:type="spellEnd"/>
-                <w:r>
-                  <w:rPr>
-                    <w:color w:val="4F4F59"/>
-                  </w:rPr>
-                  <w:t xml:space="preserve"> Delia</w:t>
+                  <w:t>Treichler Delia</w:t>
                 </w:r>
               </w:p>
               <w:p>
@@ -117,7 +109,7 @@
                     <w:noProof/>
                     <w:color w:val="4F4F59"/>
                   </w:rPr>
-                  <w:t>20. Dezember 2011</w:t>
+                  <w:t>22. Dezember 2011</w:t>
                 </w:r>
                 <w:r>
                   <w:rPr>
@@ -200,7 +192,6 @@
               <w:tcPr>
                 <w:tcW w:w="7442" w:type="dxa"/>
               </w:tcPr>
-              <w:bookmarkStart w:id="0" w:name="_GoBack" w:displacedByCustomXml="next"/>
               <w:sdt>
                 <w:sdtPr>
                   <w:rPr>
@@ -226,7 +217,6 @@
                         <w:szCs w:val="80"/>
                       </w:rPr>
                     </w:pPr>
-                    <w:proofErr w:type="spellStart"/>
                     <w:r>
                       <w:rPr>
                         <w:rFonts w:asciiTheme="majorHAnsi" w:eastAsiaTheme="majorEastAsia" w:hAnsiTheme="majorHAnsi" w:cstheme="majorBidi"/>
@@ -234,9 +224,8 @@
                         <w:sz w:val="80"/>
                         <w:szCs w:val="80"/>
                       </w:rPr>
-                      <w:t>rototype</w:t>
+                      <w:t>P</w:t>
                     </w:r>
-                    <w:proofErr w:type="spellEnd"/>
                     <w:r>
                       <w:rPr>
                         <w:rFonts w:asciiTheme="majorHAnsi" w:eastAsiaTheme="majorEastAsia" w:hAnsiTheme="majorHAnsi" w:cstheme="majorBidi"/>
@@ -244,32 +233,11 @@
                         <w:sz w:val="80"/>
                         <w:szCs w:val="80"/>
                       </w:rPr>
-                      <w:t xml:space="preserve"> </w:t>
-                    </w:r>
-                    <w:proofErr w:type="spellStart"/>
-                    <w:r>
-                      <w:rPr>
-                        <w:rFonts w:asciiTheme="majorHAnsi" w:eastAsiaTheme="majorEastAsia" w:hAnsiTheme="majorHAnsi" w:cstheme="majorBidi"/>
-                        <w:color w:val="5C5C71"/>
-                        <w:sz w:val="80"/>
-                        <w:szCs w:val="80"/>
-                      </w:rPr>
-                      <w:t>Perspective</w:t>
-                    </w:r>
-                    <w:proofErr w:type="spellEnd"/>
-                    <w:r>
-                      <w:rPr>
-                        <w:rFonts w:asciiTheme="majorHAnsi" w:eastAsiaTheme="majorEastAsia" w:hAnsiTheme="majorHAnsi" w:cstheme="majorBidi"/>
-                        <w:color w:val="5C5C71"/>
-                        <w:sz w:val="80"/>
-                        <w:szCs w:val="80"/>
-                      </w:rPr>
-                      <w:t xml:space="preserve"> Wall</w:t>
+                      <w:t>rototype Perspective Wall</w:t>
                     </w:r>
                   </w:p>
                 </w:sdtContent>
               </w:sdt>
-              <w:bookmarkEnd w:id="0" w:displacedByCustomXml="prev"/>
             </w:tc>
           </w:tr>
           <w:tr>
@@ -443,22 +411,22 @@
       <w:pPr>
         <w:pStyle w:val="Heading1"/>
       </w:pPr>
-      <w:bookmarkStart w:id="1" w:name="_Toc311559466"/>
+      <w:bookmarkStart w:id="0" w:name="_Toc311559466"/>
       <w:r>
         <w:lastRenderedPageBreak/>
         <w:t>Dokumentinformationen</w:t>
       </w:r>
-      <w:bookmarkEnd w:id="1"/>
+      <w:bookmarkEnd w:id="0"/>
     </w:p>
     <w:p>
       <w:pPr>
         <w:pStyle w:val="Heading2"/>
       </w:pPr>
-      <w:bookmarkStart w:id="2" w:name="_Toc311559467"/>
+      <w:bookmarkStart w:id="1" w:name="_Toc311559467"/>
       <w:r>
         <w:t>Änderungsgeschichte</w:t>
       </w:r>
-      <w:bookmarkEnd w:id="2"/>
+      <w:bookmarkEnd w:id="1"/>
     </w:p>
     <w:tbl>
       <w:tblPr>
@@ -571,14 +539,12 @@
             <w:tcW w:w="2303" w:type="dxa"/>
           </w:tcPr>
           <w:p>
-            <w:proofErr w:type="spellStart"/>
             <w:r>
               <w:t>l</w:t>
             </w:r>
             <w:r>
               <w:t>elmer</w:t>
             </w:r>
-            <w:proofErr w:type="spellEnd"/>
           </w:p>
         </w:tc>
       </w:tr>
@@ -621,11 +587,9 @@
             <w:tcW w:w="2303" w:type="dxa"/>
           </w:tcPr>
           <w:p>
-            <w:proofErr w:type="spellStart"/>
             <w:r>
               <w:t>lelmer</w:t>
             </w:r>
-            <w:proofErr w:type="spellEnd"/>
           </w:p>
         </w:tc>
       </w:tr>
@@ -668,11 +632,9 @@
             <w:tcW w:w="2303" w:type="dxa"/>
           </w:tcPr>
           <w:p>
-            <w:proofErr w:type="spellStart"/>
             <w:r>
               <w:t>dtreichl</w:t>
             </w:r>
-            <w:proofErr w:type="spellEnd"/>
           </w:p>
         </w:tc>
       </w:tr>
@@ -715,16 +677,14 @@
             <w:tcW w:w="2303" w:type="dxa"/>
           </w:tcPr>
           <w:p>
-            <w:proofErr w:type="spellStart"/>
             <w:r>
               <w:t>lelmer</w:t>
             </w:r>
-            <w:proofErr w:type="spellEnd"/>
           </w:p>
         </w:tc>
       </w:tr>
     </w:tbl>
-    <w:bookmarkStart w:id="3" w:name="_Toc311559468" w:displacedByCustomXml="next"/>
+    <w:bookmarkStart w:id="2" w:name="_Toc311559468" w:displacedByCustomXml="next"/>
     <w:sdt>
       <w:sdtPr>
         <w:rPr>
@@ -758,7 +718,7 @@
             </w:rPr>
             <w:t>Inhaltsverzeichnis</w:t>
           </w:r>
-          <w:bookmarkEnd w:id="3"/>
+          <w:bookmarkEnd w:id="2"/>
         </w:p>
         <w:p>
           <w:pPr>
@@ -2474,11 +2434,11 @@
       <w:pPr>
         <w:pStyle w:val="Heading2"/>
       </w:pPr>
-      <w:bookmarkStart w:id="4" w:name="_Toc311559469"/>
+      <w:bookmarkStart w:id="3" w:name="_Toc311559469"/>
       <w:r>
         <w:t>Abbildungsverzeichnis</w:t>
       </w:r>
-      <w:bookmarkEnd w:id="4"/>
+      <w:bookmarkEnd w:id="3"/>
     </w:p>
     <w:p>
       <w:pPr>
@@ -2923,52 +2883,52 @@
       <w:pPr>
         <w:pStyle w:val="Heading1"/>
       </w:pPr>
-      <w:bookmarkStart w:id="5" w:name="_Toc311559470"/>
+      <w:bookmarkStart w:id="4" w:name="_Toc311559470"/>
       <w:r>
         <w:lastRenderedPageBreak/>
         <w:t>Übersicht</w:t>
+      </w:r>
+      <w:bookmarkEnd w:id="4"/>
+    </w:p>
+    <w:p>
+      <w:pPr>
+        <w:pStyle w:val="Heading2"/>
+      </w:pPr>
+      <w:bookmarkStart w:id="5" w:name="_Toc311559471"/>
+      <w:r>
+        <w:t>Problem</w:t>
       </w:r>
       <w:bookmarkEnd w:id="5"/>
     </w:p>
     <w:p>
-      <w:pPr>
-        <w:pStyle w:val="Heading2"/>
-      </w:pPr>
-      <w:bookmarkStart w:id="6" w:name="_Toc311559471"/>
-      <w:r>
-        <w:t>Problem</w:t>
-      </w:r>
-      <w:bookmarkEnd w:id="6"/>
+      <w:r>
+        <w:t>In der Übersicht über die Project Notes muss erkannt werden können, dass nach oben oder unten gescrollt werden kann</w:t>
+      </w:r>
+      <w:r>
+        <w:t xml:space="preserve">. Zusätzlich wäre es schön, wenn man die Anzahl Project Notes </w:t>
+      </w:r>
+      <w:r>
+        <w:t>einfach erkennen und abschätzen könnte.</w:t>
+      </w:r>
+      <w:r>
+        <w:t xml:space="preserve"> Man möchte also den Fokus, ein paar wenige Project Notes, aber auch den Kontext, die ganze Liste, </w:t>
+      </w:r>
+      <w:r>
+        <w:t>sehen und erkennen können</w:t>
+      </w:r>
+      <w:r>
+        <w:t>.</w:t>
+      </w:r>
     </w:p>
     <w:p>
-      <w:r>
-        <w:t>In der Übersicht über die Project Notes muss erkannt werden können, dass nach oben oder unten gescrollt werden kann</w:t>
-      </w:r>
-      <w:r>
-        <w:t xml:space="preserve">. Zusätzlich wäre es schön, wenn man die Anzahl Project Notes </w:t>
-      </w:r>
-      <w:r>
-        <w:t>einfach erkennen und abschätzen könnte.</w:t>
-      </w:r>
-      <w:r>
-        <w:t xml:space="preserve"> Man möchte also den Fokus, ein paar wenige Project Notes, aber auch den Kontext, die ganze Liste, </w:t>
-      </w:r>
-      <w:r>
-        <w:t>sehen und erkennen können</w:t>
-      </w:r>
-      <w:r>
-        <w:t>.</w:t>
-      </w:r>
-    </w:p>
-    <w:p>
       <w:pPr>
         <w:pStyle w:val="Heading2"/>
       </w:pPr>
-      <w:bookmarkStart w:id="7" w:name="_Toc311559472"/>
+      <w:bookmarkStart w:id="6" w:name="_Toc311559472"/>
       <w:r>
         <w:t>Idee</w:t>
       </w:r>
-      <w:bookmarkEnd w:id="7"/>
+      <w:bookmarkEnd w:id="6"/>
     </w:p>
     <w:p>
       <w:r>
@@ -3007,69 +2967,61 @@
       <w:pPr>
         <w:pStyle w:val="Heading1"/>
       </w:pPr>
-      <w:bookmarkStart w:id="8" w:name="_Toc311559473"/>
+      <w:bookmarkStart w:id="7" w:name="_Toc311559473"/>
       <w:r>
         <w:lastRenderedPageBreak/>
         <w:t>Ansatz</w:t>
+      </w:r>
+      <w:bookmarkEnd w:id="7"/>
+    </w:p>
+    <w:p>
+      <w:r>
+        <w:t xml:space="preserve">Um eine Lösung </w:t>
+      </w:r>
+      <w:r>
+        <w:t>e</w:t>
+      </w:r>
+      <w:r>
+        <w:t>rarbeite</w:t>
+      </w:r>
+      <w:r>
+        <w:t>n zu können</w:t>
+      </w:r>
+      <w:r>
+        <w:t xml:space="preserve">, wurde zuerst ein sehr genereller Ansatz gesucht. Dieser wurde dann </w:t>
+      </w:r>
+      <w:r>
+        <w:t>während</w:t>
+      </w:r>
+      <w:r>
+        <w:t xml:space="preserve"> mehrere</w:t>
+      </w:r>
+      <w:r>
+        <w:t>n</w:t>
+      </w:r>
+      <w:r>
+        <w:t xml:space="preserve"> Schritte</w:t>
+      </w:r>
+      <w:r>
+        <w:t>n</w:t>
+      </w:r>
+      <w:r>
+        <w:t xml:space="preserve"> verfeinert. Nachfolgend wird das Vorgehen aufgezeigt.</w:t>
+      </w:r>
+    </w:p>
+    <w:p>
+      <w:pPr>
+        <w:pStyle w:val="Heading2"/>
+      </w:pPr>
+      <w:bookmarkStart w:id="8" w:name="_Toc311559474"/>
+      <w:r>
+        <w:t>Genereller Ansatz</w:t>
       </w:r>
       <w:bookmarkEnd w:id="8"/>
     </w:p>
     <w:p>
       <w:r>
-        <w:t xml:space="preserve">Um eine Lösung </w:t>
-      </w:r>
-      <w:r>
-        <w:t>e</w:t>
-      </w:r>
-      <w:r>
-        <w:t>rarbeite</w:t>
-      </w:r>
-      <w:r>
-        <w:t>n zu können</w:t>
-      </w:r>
-      <w:r>
-        <w:t xml:space="preserve">, wurde zuerst ein sehr genereller Ansatz gesucht. Dieser wurde dann </w:t>
-      </w:r>
-      <w:r>
-        <w:t>während</w:t>
-      </w:r>
-      <w:r>
-        <w:t xml:space="preserve"> mehrere</w:t>
-      </w:r>
-      <w:r>
-        <w:t>n</w:t>
-      </w:r>
-      <w:r>
-        <w:t xml:space="preserve"> Schritte</w:t>
-      </w:r>
-      <w:r>
-        <w:t>n</w:t>
-      </w:r>
-      <w:r>
-        <w:t xml:space="preserve"> verfeinert. Nachfolgend wird das Vorgehen aufgezeigt.</w:t>
-      </w:r>
-    </w:p>
-    <w:p>
-      <w:pPr>
-        <w:pStyle w:val="Heading2"/>
-      </w:pPr>
-      <w:bookmarkStart w:id="9" w:name="_Toc311559474"/>
-      <w:r>
-        <w:t>Genereller Ansatz</w:t>
-      </w:r>
-      <w:bookmarkEnd w:id="9"/>
-    </w:p>
-    <w:p>
-      <w:r>
-        <w:t xml:space="preserve">Als Grundlage wurde die </w:t>
-      </w:r>
-      <w:proofErr w:type="spellStart"/>
-      <w:r>
-        <w:t>Perspective</w:t>
-      </w:r>
-      <w:proofErr w:type="spellEnd"/>
-      <w:r>
-        <w:t xml:space="preserve"> Wall</w:t>
+        <w:t>Als Grundlage wurde die Perspective Wall</w:t>
       </w:r>
       <w:r>
         <w:t xml:space="preserve"> [chi91]</w:t>
@@ -3140,44 +3092,26 @@
           <w:noProof/>
         </w:rPr>
       </w:pPr>
-      <w:bookmarkStart w:id="10" w:name="_Toc311544326"/>
+      <w:bookmarkStart w:id="9" w:name="_Toc311544326"/>
       <w:r>
         <w:t xml:space="preserve">Abbildung </w:t>
       </w:r>
-      <w:r>
-        <w:fldChar w:fldCharType="begin"/>
-      </w:r>
-      <w:r>
-        <w:instrText xml:space="preserve"> SEQ Abbildung \* ARABIC </w:instrText>
-      </w:r>
-      <w:r>
-        <w:fldChar w:fldCharType="separate"/>
-      </w:r>
-      <w:r>
-        <w:rPr>
-          <w:noProof/>
-        </w:rPr>
-        <w:t>1</w:t>
-      </w:r>
-      <w:r>
-        <w:rPr>
-          <w:noProof/>
-        </w:rPr>
-        <w:fldChar w:fldCharType="end"/>
-      </w:r>
+      <w:fldSimple w:instr=" SEQ Abbildung \* ARABIC ">
+        <w:r>
+          <w:rPr>
+            <w:noProof/>
+          </w:rPr>
+          <w:t>1</w:t>
+        </w:r>
+      </w:fldSimple>
       <w:r>
         <w:t xml:space="preserve"> - Beispiel einer </w:t>
       </w:r>
-      <w:proofErr w:type="spellStart"/>
       <w:r>
         <w:t>P</w:t>
       </w:r>
       <w:r>
-        <w:t>erspective</w:t>
-      </w:r>
-      <w:proofErr w:type="spellEnd"/>
-      <w:r>
-        <w:t xml:space="preserve"> </w:t>
+        <w:t xml:space="preserve">erspective </w:t>
       </w:r>
       <w:r>
         <w:t>W</w:t>
@@ -3191,29 +3125,21 @@
         </w:rPr>
         <w:t>, [chi91]</w:t>
       </w:r>
+      <w:bookmarkEnd w:id="9"/>
+    </w:p>
+    <w:p>
+      <w:pPr>
+        <w:pStyle w:val="Heading2"/>
+      </w:pPr>
+      <w:bookmarkStart w:id="10" w:name="_Toc311559475"/>
+      <w:r>
+        <w:t>Ausrichtung</w:t>
+      </w:r>
       <w:bookmarkEnd w:id="10"/>
     </w:p>
     <w:p>
-      <w:pPr>
-        <w:pStyle w:val="Heading2"/>
-      </w:pPr>
-      <w:bookmarkStart w:id="11" w:name="_Toc311559475"/>
-      <w:r>
-        <w:t>Ausrichtung</w:t>
-      </w:r>
-      <w:bookmarkEnd w:id="11"/>
-    </w:p>
-    <w:p>
-      <w:r>
-        <w:t xml:space="preserve">Da die Project Notes von oben nach unten und nicht von links nach rechts gescrollt werden sollen, </w:t>
-      </w:r>
-      <w:proofErr w:type="gramStart"/>
-      <w:r>
-        <w:t>wurde</w:t>
-      </w:r>
-      <w:proofErr w:type="gramEnd"/>
-      <w:r>
-        <w:t xml:space="preserve"> in einem ersten Schritt die Wall um 90 Grad gedreht. Das sieht dann folgendermassen aus:</w:t>
+      <w:r>
+        <w:t>Da die Project Notes von oben nach unten und nicht von links nach rechts gescrollt werden sollen, wurde in einem ersten Schritt die Wall um 90 Grad gedreht. Das sieht dann folgendermassen aus:</w:t>
       </w:r>
     </w:p>
     <w:p>
@@ -3283,57 +3209,36 @@
       <w:pPr>
         <w:pStyle w:val="Caption"/>
       </w:pPr>
-      <w:bookmarkStart w:id="12" w:name="_Toc311544327"/>
+      <w:bookmarkStart w:id="11" w:name="_Toc311544327"/>
       <w:r>
         <w:t xml:space="preserve">Abbildung </w:t>
       </w:r>
-      <w:r>
-        <w:fldChar w:fldCharType="begin"/>
-      </w:r>
-      <w:r>
-        <w:instrText xml:space="preserve"> SEQ Abbildung \* ARABIC </w:instrText>
-      </w:r>
-      <w:r>
-        <w:fldChar w:fldCharType="separate"/>
-      </w:r>
-      <w:r>
-        <w:rPr>
-          <w:noProof/>
-        </w:rPr>
-        <w:t>2</w:t>
-      </w:r>
-      <w:r>
-        <w:rPr>
-          <w:noProof/>
-        </w:rPr>
-        <w:fldChar w:fldCharType="end"/>
-      </w:r>
+      <w:fldSimple w:instr=" SEQ Abbildung \* ARABIC ">
+        <w:r>
+          <w:rPr>
+            <w:noProof/>
+          </w:rPr>
+          <w:t>2</w:t>
+        </w:r>
+      </w:fldSimple>
       <w:r>
         <w:t xml:space="preserve"> - Skizze 3D ohne Krümmung, 90 Grad gedreht</w:t>
+      </w:r>
+      <w:bookmarkEnd w:id="11"/>
+    </w:p>
+    <w:p>
+      <w:pPr>
+        <w:pStyle w:val="Heading2"/>
+      </w:pPr>
+      <w:bookmarkStart w:id="12" w:name="_Toc311559476"/>
+      <w:r>
+        <w:t>Anzahl Elemente und Krümmungen</w:t>
       </w:r>
       <w:bookmarkEnd w:id="12"/>
     </w:p>
     <w:p>
-      <w:pPr>
-        <w:pStyle w:val="Heading2"/>
-      </w:pPr>
-      <w:bookmarkStart w:id="13" w:name="_Toc311559476"/>
-      <w:r>
-        <w:t>Anzahl Elemente und Krümmungen</w:t>
-      </w:r>
-      <w:bookmarkEnd w:id="13"/>
-    </w:p>
-    <w:p>
-      <w:r>
-        <w:t xml:space="preserve">Die originale </w:t>
-      </w:r>
-      <w:proofErr w:type="spellStart"/>
-      <w:r>
-        <w:t>Perspective</w:t>
-      </w:r>
-      <w:proofErr w:type="spellEnd"/>
-      <w:r>
-        <w:t xml:space="preserve"> Wall beschränkt sich auf drei verschiedene </w:t>
+      <w:r>
+        <w:t xml:space="preserve">Die originale Perspective Wall beschränkt sich auf drei verschiedene </w:t>
       </w:r>
       <w:r>
         <w:t>Darstellungen: der</w:t>
@@ -3458,45 +3363,32 @@
       <w:pPr>
         <w:pStyle w:val="Caption"/>
       </w:pPr>
-      <w:bookmarkStart w:id="14" w:name="_Toc311544328"/>
+      <w:bookmarkStart w:id="13" w:name="_Toc311544328"/>
       <w:r>
         <w:t xml:space="preserve">Abbildung </w:t>
       </w:r>
-      <w:r>
-        <w:fldChar w:fldCharType="begin"/>
-      </w:r>
-      <w:r>
-        <w:instrText xml:space="preserve"> SEQ Abbildung \* ARABIC </w:instrText>
-      </w:r>
-      <w:r>
-        <w:fldChar w:fldCharType="separate"/>
-      </w:r>
-      <w:r>
-        <w:rPr>
-          <w:noProof/>
-        </w:rPr>
-        <w:t>3</w:t>
-      </w:r>
-      <w:r>
-        <w:rPr>
-          <w:noProof/>
-        </w:rPr>
-        <w:fldChar w:fldCharType="end"/>
-      </w:r>
+      <w:fldSimple w:instr=" SEQ Abbildung \* ARABIC ">
+        <w:r>
+          <w:rPr>
+            <w:noProof/>
+          </w:rPr>
+          <w:t>3</w:t>
+        </w:r>
+      </w:fldSimple>
       <w:r>
         <w:t xml:space="preserve"> - Skizze 3D mit Krümmung</w:t>
       </w:r>
-      <w:bookmarkEnd w:id="14"/>
+      <w:bookmarkEnd w:id="13"/>
     </w:p>
     <w:p>
       <w:pPr>
         <w:pStyle w:val="Heading2"/>
       </w:pPr>
-      <w:bookmarkStart w:id="15" w:name="_Toc311559477"/>
+      <w:bookmarkStart w:id="14" w:name="_Toc311559477"/>
       <w:r>
         <w:t>Ausblenden zu kleiner Project Notes</w:t>
       </w:r>
-      <w:bookmarkEnd w:id="15"/>
+      <w:bookmarkEnd w:id="14"/>
     </w:p>
     <w:p>
       <w:r>
@@ -3556,22 +3448,22 @@
       <w:pPr>
         <w:pStyle w:val="Heading1"/>
       </w:pPr>
-      <w:bookmarkStart w:id="16" w:name="_Toc311559478"/>
+      <w:bookmarkStart w:id="15" w:name="_Toc311559478"/>
       <w:r>
         <w:lastRenderedPageBreak/>
         <w:t>Umsetzung</w:t>
       </w:r>
-      <w:bookmarkEnd w:id="16"/>
+      <w:bookmarkEnd w:id="15"/>
     </w:p>
     <w:p>
       <w:pPr>
         <w:pStyle w:val="Heading2"/>
       </w:pPr>
-      <w:bookmarkStart w:id="17" w:name="_Toc311559479"/>
+      <w:bookmarkStart w:id="16" w:name="_Toc311559479"/>
       <w:r>
         <w:t>Mathematische Grundlagen</w:t>
       </w:r>
-      <w:bookmarkEnd w:id="17"/>
+      <w:bookmarkEnd w:id="16"/>
     </w:p>
     <w:p>
       <w:r>
@@ -3697,35 +3589,22 @@
       <w:pPr>
         <w:pStyle w:val="Caption"/>
       </w:pPr>
-      <w:bookmarkStart w:id="18" w:name="_Toc311544329"/>
+      <w:bookmarkStart w:id="17" w:name="_Toc311544329"/>
       <w:r>
         <w:t xml:space="preserve">Abbildung </w:t>
       </w:r>
-      <w:r>
-        <w:fldChar w:fldCharType="begin"/>
-      </w:r>
-      <w:r>
-        <w:instrText xml:space="preserve"> SEQ Abbildung \* ARABIC </w:instrText>
-      </w:r>
-      <w:r>
-        <w:fldChar w:fldCharType="separate"/>
-      </w:r>
-      <w:r>
-        <w:rPr>
-          <w:noProof/>
-        </w:rPr>
-        <w:t>4</w:t>
-      </w:r>
-      <w:r>
-        <w:rPr>
-          <w:noProof/>
-        </w:rPr>
-        <w:fldChar w:fldCharType="end"/>
-      </w:r>
+      <w:fldSimple w:instr=" SEQ Abbildung \* ARABIC ">
+        <w:r>
+          <w:rPr>
+            <w:noProof/>
+          </w:rPr>
+          <w:t>4</w:t>
+        </w:r>
+      </w:fldSimple>
       <w:r>
         <w:t xml:space="preserve"> - Skizze 3D mit X, Y</w:t>
       </w:r>
-      <w:bookmarkEnd w:id="18"/>
+      <w:bookmarkEnd w:id="17"/>
     </w:p>
     <w:p>
       <w:r>
@@ -4004,24 +3883,24 @@
       <w:pPr>
         <w:pStyle w:val="Heading2"/>
       </w:pPr>
-      <w:bookmarkStart w:id="19" w:name="_Toc311559480"/>
+      <w:bookmarkStart w:id="18" w:name="_Toc311559480"/>
       <w:r>
         <w:lastRenderedPageBreak/>
         <w:t>Programmierung</w:t>
+      </w:r>
+      <w:bookmarkEnd w:id="18"/>
+    </w:p>
+    <w:p>
+      <w:pPr>
+        <w:pStyle w:val="Heading3"/>
+      </w:pPr>
+      <w:bookmarkStart w:id="19" w:name="_Toc311559481"/>
+      <w:r>
+        <w:t>Implementation</w:t>
       </w:r>
       <w:bookmarkEnd w:id="19"/>
     </w:p>
     <w:p>
-      <w:pPr>
-        <w:pStyle w:val="Heading3"/>
-      </w:pPr>
-      <w:bookmarkStart w:id="20" w:name="_Toc311559481"/>
-      <w:r>
-        <w:t>Implementation</w:t>
-      </w:r>
-      <w:bookmarkEnd w:id="20"/>
-    </w:p>
-    <w:p>
       <w:r>
         <w:t>Die Implementation zur Theorie stellt ein weiteres</w:t>
       </w:r>
@@ -4035,21 +3914,52 @@
         <w:t>ist</w:t>
       </w:r>
       <w:r>
-        <w:t xml:space="preserve">, wurde für die Entwicklung TDD (Test </w:t>
-      </w:r>
-      <w:proofErr w:type="spellStart"/>
-      <w:r>
-        <w:t>Dr</w:t>
-      </w:r>
-      <w:r>
-        <w:t>iven</w:t>
-      </w:r>
-      <w:proofErr w:type="spellEnd"/>
-      <w:r>
-        <w:t xml:space="preserve"> Development) gewählt.</w:t>
-      </w:r>
-      <w:r>
-        <w:t xml:space="preserve"> Als der</w:t>
+        <w:t>, wurde für die Entwicklung TDD (Test Dr</w:t>
+      </w:r>
+      <w:r>
+        <w:t>iven Development) gewählt.</w:t>
+      </w:r>
+      <w:r>
+        <w:t xml:space="preserve"> </w:t>
+      </w:r>
+      <w:r>
+        <w:t xml:space="preserve">Diese Tests umfassten die Berechnung der aktuellen Position, wie sich die </w:t>
+      </w:r>
+      <w:r>
+        <w:t>Elemente</w:t>
+      </w:r>
+      <w:r>
+        <w:t xml:space="preserve"> verh</w:t>
+      </w:r>
+      <w:r>
+        <w:t>a</w:t>
+      </w:r>
+      <w:r>
+        <w:t>lt</w:t>
+      </w:r>
+      <w:r>
+        <w:t>en</w:t>
+      </w:r>
+      <w:r>
+        <w:t xml:space="preserve">, wenn </w:t>
+      </w:r>
+      <w:r>
+        <w:t>zur nächsten Reihe gewechselt wird</w:t>
+      </w:r>
+      <w:r>
+        <w:t>,</w:t>
+      </w:r>
+      <w:r>
+        <w:t xml:space="preserve"> wie sich die aktuelle Reihe und Spalte verhält</w:t>
+      </w:r>
+      <w:r>
+        <w:t xml:space="preserve"> und wie viele Elemente angezeigt werden</w:t>
+      </w:r>
+      <w:r>
+        <w:t xml:space="preserve">. </w:t>
+      </w:r>
+      <w:r>
+        <w:t>Als der</w:t>
       </w:r>
       <w:r>
         <w:t xml:space="preserve"> erste </w:t>
@@ -4147,51 +4057,22 @@
       <w:pPr>
         <w:pStyle w:val="Caption"/>
       </w:pPr>
-      <w:bookmarkStart w:id="21" w:name="_Toc311544330"/>
+      <w:bookmarkStart w:id="20" w:name="_Toc311544330"/>
       <w:r>
         <w:t xml:space="preserve">Abbildung </w:t>
       </w:r>
-      <w:r>
-        <w:fldChar w:fldCharType="begin"/>
-      </w:r>
-      <w:r>
-        <w:instrText xml:space="preserve"> SEQ Abbildung \* ARABIC </w:instrText>
-      </w:r>
-      <w:r>
-        <w:fldChar w:fldCharType="separate"/>
-      </w:r>
-      <w:r>
-        <w:rPr>
-          <w:noProof/>
-        </w:rPr>
-        <w:t>5</w:t>
-      </w:r>
-      <w:r>
-        <w:rPr>
-          <w:noProof/>
-        </w:rPr>
-        <w:fldChar w:fldCharType="end"/>
-      </w:r>
-      <w:r>
-        <w:t xml:space="preserve"> - </w:t>
-      </w:r>
-      <w:proofErr w:type="spellStart"/>
-      <w:r>
-        <w:t>Dependency</w:t>
-      </w:r>
-      <w:proofErr w:type="spellEnd"/>
-      <w:r>
-        <w:t xml:space="preserve"> </w:t>
-      </w:r>
-      <w:proofErr w:type="spellStart"/>
-      <w:r>
-        <w:t>Diagram</w:t>
-      </w:r>
-      <w:proofErr w:type="spellEnd"/>
-      <w:r>
-        <w:t xml:space="preserve"> 3D Komponenten</w:t>
-      </w:r>
-      <w:bookmarkEnd w:id="21"/>
+      <w:fldSimple w:instr=" SEQ Abbildung \* ARABIC ">
+        <w:r>
+          <w:rPr>
+            <w:noProof/>
+          </w:rPr>
+          <w:t>5</w:t>
+        </w:r>
+      </w:fldSimple>
+      <w:r>
+        <w:t xml:space="preserve"> - Dependency Diagram 3D Komponenten</w:t>
+      </w:r>
+      <w:bookmarkEnd w:id="20"/>
     </w:p>
     <w:p>
       <w:pPr>
@@ -4208,15 +4089,7 @@
     </w:p>
     <w:p>
       <w:r>
-        <w:t xml:space="preserve">Ein Value </w:t>
-      </w:r>
-      <w:proofErr w:type="spellStart"/>
-      <w:r>
-        <w:t>Object</w:t>
-      </w:r>
-      <w:proofErr w:type="spellEnd"/>
-      <w:r>
-        <w:t>, das eine 3D</w:t>
+        <w:t>Ein Value Object, das eine 3D</w:t>
       </w:r>
       <w:r>
         <w:t>-</w:t>
@@ -4246,15 +4119,7 @@
         <w:t>t das Interface zur Verfügung, welches</w:t>
       </w:r>
       <w:r>
-        <w:t xml:space="preserve"> eine </w:t>
-      </w:r>
-      <w:proofErr w:type="spellStart"/>
-      <w:r>
-        <w:t>ScaleFunction</w:t>
-      </w:r>
-      <w:proofErr w:type="spellEnd"/>
-      <w:r>
-        <w:t xml:space="preserve"> bieten muss.</w:t>
+        <w:t xml:space="preserve"> eine ScaleFunction bieten muss.</w:t>
       </w:r>
     </w:p>
     <w:p>
@@ -4320,15 +4185,7 @@
     </w:p>
     <w:p>
       <w:r>
-        <w:t xml:space="preserve">Der </w:t>
-      </w:r>
-      <w:proofErr w:type="spellStart"/>
-      <w:r>
-        <w:t>Calculator</w:t>
-      </w:r>
-      <w:proofErr w:type="spellEnd"/>
-      <w:r>
-        <w:t xml:space="preserve"> rechnet eine bestimmte Position aus, wobei er mit einer bestimmten </w:t>
+        <w:t xml:space="preserve">Der Calculator rechnet eine bestimmte Position aus, wobei er mit einer bestimmten </w:t>
       </w:r>
       <w:r>
         <w:rPr>
@@ -4361,15 +4218,7 @@
     </w:p>
     <w:p>
       <w:r>
-        <w:t xml:space="preserve">Der </w:t>
-      </w:r>
-      <w:proofErr w:type="spellStart"/>
-      <w:r>
-        <w:t>Positioner</w:t>
-      </w:r>
-      <w:proofErr w:type="spellEnd"/>
-      <w:r>
-        <w:t xml:space="preserve"> ist dafür verantwortlich, die einzelnen Elemente im Panel anzuordnen.</w:t>
+        <w:t>Der Positioner ist dafür verantwortlich, die einzelnen Elemente im Panel anzuordnen.</w:t>
       </w:r>
     </w:p>
     <w:p>
@@ -4407,12 +4256,12 @@
       <w:pPr>
         <w:pStyle w:val="Heading3"/>
       </w:pPr>
-      <w:bookmarkStart w:id="22" w:name="_Toc311559482"/>
+      <w:bookmarkStart w:id="21" w:name="_Toc311559482"/>
       <w:r>
         <w:lastRenderedPageBreak/>
         <w:t>Resultat</w:t>
       </w:r>
-      <w:bookmarkEnd w:id="22"/>
+      <w:bookmarkEnd w:id="21"/>
     </w:p>
     <w:p>
       <w:r>
@@ -4446,13 +4295,8 @@
         <w:t xml:space="preserve"> beliebig</w:t>
       </w:r>
       <w:r>
-        <w:t xml:space="preserve">e Fenstergrössen und ist </w:t>
-      </w:r>
-      <w:proofErr w:type="spellStart"/>
-      <w:r>
-        <w:t>performant</w:t>
-      </w:r>
-      <w:proofErr w:type="spellEnd"/>
+        <w:t>e Fenstergrössen und ist performant</w:t>
+      </w:r>
       <w:r>
         <w:t>. Die einzelnen Elemente</w:t>
       </w:r>
@@ -4532,31 +4376,18 @@
         <w:pStyle w:val="Caption"/>
         <w:jc w:val="center"/>
       </w:pPr>
-      <w:bookmarkStart w:id="23" w:name="_Toc311544331"/>
+      <w:bookmarkStart w:id="22" w:name="_Toc311544331"/>
       <w:r>
         <w:t xml:space="preserve">Abbildung </w:t>
       </w:r>
-      <w:r>
-        <w:fldChar w:fldCharType="begin"/>
-      </w:r>
-      <w:r>
-        <w:instrText xml:space="preserve"> SEQ Abbildung \* ARABIC </w:instrText>
-      </w:r>
-      <w:r>
-        <w:fldChar w:fldCharType="separate"/>
-      </w:r>
-      <w:r>
-        <w:rPr>
-          <w:noProof/>
-        </w:rPr>
-        <w:t>6</w:t>
-      </w:r>
-      <w:r>
-        <w:rPr>
-          <w:noProof/>
-        </w:rPr>
-        <w:fldChar w:fldCharType="end"/>
-      </w:r>
+      <w:fldSimple w:instr=" SEQ Abbildung \* ARABIC ">
+        <w:r>
+          <w:rPr>
+            <w:noProof/>
+          </w:rPr>
+          <w:t>6</w:t>
+        </w:r>
+      </w:fldSimple>
       <w:r>
         <w:t xml:space="preserve"> - </w:t>
       </w:r>
@@ -4566,7 +4397,7 @@
       <w:r>
         <w:t xml:space="preserve"> Ansicht</w:t>
       </w:r>
-      <w:bookmarkEnd w:id="23"/>
+      <w:bookmarkEnd w:id="22"/>
     </w:p>
     <w:p>
       <w:pPr>
@@ -4588,12 +4419,12 @@
       <w:pPr>
         <w:pStyle w:val="Heading1"/>
       </w:pPr>
-      <w:bookmarkStart w:id="24" w:name="_Toc311559483"/>
+      <w:bookmarkStart w:id="23" w:name="_Toc311559483"/>
       <w:r>
         <w:lastRenderedPageBreak/>
         <w:t>Weiterentwicklung</w:t>
       </w:r>
-      <w:bookmarkEnd w:id="24"/>
+      <w:bookmarkEnd w:id="23"/>
     </w:p>
     <w:p>
       <w:r>
@@ -4615,10 +4446,21 @@
         <w:t xml:space="preserve"> von Beginn her begrenzt.</w:t>
       </w:r>
       <w:r>
-        <w:t xml:space="preserve"> </w:t>
-      </w:r>
-      <w:r>
-        <w:t>Die Scrolling-Funktionalität der 3D-Ansicht konnte aufgrund von Zeitmangel leider nicht implementiert werden. Daher wurde das 3D-Projekt</w:t>
+        <w:t xml:space="preserve"> Es zeigte sich, dass die Unterst</w:t>
+      </w:r>
+      <w:r>
+        <w:t>ützung von interaktivem Scrolling</w:t>
+      </w:r>
+      <w:r>
+        <w:t xml:space="preserve"> in der </w:t>
+      </w:r>
+      <w:bookmarkStart w:id="24" w:name="_GoBack"/>
+      <w:bookmarkEnd w:id="24"/>
+      <w:r>
+        <w:t>Perspective Wall nicht in der verfügbaren Zeit realisierbar war.</w:t>
+      </w:r>
+      <w:r>
+        <w:t xml:space="preserve"> Daher wurde das 3D-Projekt</w:t>
       </w:r>
       <w:r>
         <w:t xml:space="preserve"> </w:t>
@@ -4650,13 +4492,8 @@
         <w:t>der Finger oder die Maus</w:t>
       </w:r>
       <w:r>
-        <w:t xml:space="preserve"> während dem </w:t>
-      </w:r>
-      <w:proofErr w:type="spellStart"/>
-      <w:r>
-        <w:t>Scrollvorgang</w:t>
-      </w:r>
-      <w:proofErr w:type="spellEnd"/>
+        <w:t xml:space="preserve"> während dem Scrollvorgang</w:t>
+      </w:r>
       <w:r>
         <w:t xml:space="preserve"> immer über dem gleichen Element </w:t>
       </w:r>
@@ -4669,13 +4506,8 @@
     </w:p>
     <w:p>
       <w:r>
-        <w:t xml:space="preserve">Zusätzlich könnte für viele Elemente auch eine </w:t>
-      </w:r>
-      <w:proofErr w:type="spellStart"/>
-      <w:r>
-        <w:t>Virtualisierung</w:t>
-      </w:r>
-      <w:proofErr w:type="spellEnd"/>
+        <w:t>Zusätzlich könnte für viele Elemente auch eine Virtualisierung</w:t>
+      </w:r>
       <w:r>
         <w:t xml:space="preserve"> der nicht sichtbaren Elemente in der Liste</w:t>
       </w:r>
@@ -4768,15 +4600,7 @@
         <w:t>Darüber hinaus</w:t>
       </w:r>
       <w:r>
-        <w:t xml:space="preserve"> soll der Code auch noch einfach </w:t>
-      </w:r>
-      <w:proofErr w:type="spellStart"/>
-      <w:r>
-        <w:t>wartbar</w:t>
-      </w:r>
-      <w:proofErr w:type="spellEnd"/>
-      <w:r>
-        <w:t xml:space="preserve"> sein.</w:t>
+        <w:t xml:space="preserve"> soll der Code auch noch einfach wartbar sein.</w:t>
       </w:r>
     </w:p>
     <w:p>
@@ -4787,15 +4611,7 @@
         <w:t xml:space="preserve"> muss gesagt werden, dass die Entwicklung in diesem Bereich zwar sehr anspruchsvoll war, aber auch viel Spass gemacht hat. Speziell hervorzuheben ist der Einsatz von </w:t>
       </w:r>
       <w:r>
-        <w:t xml:space="preserve">Test </w:t>
-      </w:r>
-      <w:proofErr w:type="spellStart"/>
-      <w:r>
-        <w:t>Driven</w:t>
-      </w:r>
-      <w:proofErr w:type="spellEnd"/>
-      <w:r>
-        <w:t xml:space="preserve"> Development (TDD)</w:t>
+        <w:t>Test Driven Development (TDD)</w:t>
       </w:r>
       <w:r>
         <w:t>, der die Entwicklung sehr stark beschleunigt hat und durch den auch viele Fehler schnell identifiziert werden konnten.</w:t>
@@ -4924,7 +4740,7 @@
       <w:rPr>
         <w:noProof/>
       </w:rPr>
-      <w:t>20. Dezember 2011</w:t>
+      <w:t>22. Dezember 2011</w:t>
     </w:r>
     <w:r>
       <w:fldChar w:fldCharType="end"/>
@@ -4962,7 +4778,7 @@
         <w:noProof/>
         <w:lang w:val="de-DE"/>
       </w:rPr>
-      <w:t>1</w:t>
+      <w:t>8</w:t>
     </w:r>
     <w:r>
       <w:rPr>
@@ -4976,16 +4792,31 @@
       </w:rPr>
       <w:t xml:space="preserve"> von </w:t>
     </w:r>
-    <w:fldSimple w:instr="NUMPAGES  \* Arabic  \* MERGEFORMAT">
-      <w:r>
-        <w:rPr>
-          <w:b/>
-          <w:noProof/>
-          <w:lang w:val="de-DE"/>
-        </w:rPr>
-        <w:t>9</w:t>
-      </w:r>
-    </w:fldSimple>
+    <w:r>
+      <w:fldChar w:fldCharType="begin"/>
+    </w:r>
+    <w:r>
+      <w:instrText>NUMPAGES  \* Arabic  \* MERGEFORMAT</w:instrText>
+    </w:r>
+    <w:r>
+      <w:fldChar w:fldCharType="separate"/>
+    </w:r>
+    <w:r>
+      <w:rPr>
+        <w:b/>
+        <w:noProof/>
+        <w:lang w:val="de-DE"/>
+      </w:rPr>
+      <w:t>9</w:t>
+    </w:r>
+    <w:r>
+      <w:rPr>
+        <w:b/>
+        <w:noProof/>
+        <w:lang w:val="de-DE"/>
+      </w:rPr>
+      <w:fldChar w:fldCharType="end"/>
+    </w:r>
   </w:p>
 </w:ftr>
 </file>
@@ -8831,7 +8662,7 @@
 </file>
 
 <file path=customXml/itemProps1.xml><?xml version="1.0" encoding="utf-8"?>
-<ds:datastoreItem xmlns:ds="http://schemas.openxmlformats.org/officeDocument/2006/customXml" ds:itemID="{B72C0176-57AF-463B-8374-A69AF28B09C7}">
+<ds:datastoreItem xmlns:ds="http://schemas.openxmlformats.org/officeDocument/2006/customXml" ds:itemID="{831BF284-C9A9-4B2D-994F-9089F9204970}">
   <ds:schemaRefs>
     <ds:schemaRef ds:uri="http://schemas.openxmlformats.org/officeDocument/2006/bibliography"/>
   </ds:schemaRefs>

</xml_diff>